<commit_message>
update report and score
</commit_message>
<xml_diff>
--- a/1753099_1753113_1753128_1753139.docx
+++ b/1753099_1753113_1753128_1753139.docx
@@ -1,6 +1,6 @@
 
 <file path=word/document.xml><?xml version="1.0" encoding="utf-8"?>
-<w:document xmlns:wpc="http://schemas.microsoft.com/office/word/2010/wordprocessingCanvas" xmlns:mc="http://schemas.openxmlformats.org/markup-compatibility/2006" xmlns:o="urn:schemas-microsoft-com:office:office" xmlns:r="http://schemas.openxmlformats.org/officeDocument/2006/relationships" xmlns:m="http://schemas.openxmlformats.org/officeDocument/2006/math" xmlns:v="urn:schemas-microsoft-com:vml" xmlns:wp14="http://schemas.microsoft.com/office/word/2010/wordprocessingDrawing" xmlns:wp="http://schemas.openxmlformats.org/drawingml/2006/wordprocessingDrawing" xmlns:w10="urn:schemas-microsoft-com:office:word" xmlns:w="http://schemas.openxmlformats.org/wordprocessingml/2006/main" xmlns:w14="http://schemas.microsoft.com/office/word/2010/wordml" xmlns:w15="http://schemas.microsoft.com/office/word/2012/wordml" xmlns:wpg="http://schemas.microsoft.com/office/word/2010/wordprocessingGroup" xmlns:wpi="http://schemas.microsoft.com/office/word/2010/wordprocessingInk" xmlns:wne="http://schemas.microsoft.com/office/word/2006/wordml" xmlns:wps="http://schemas.microsoft.com/office/word/2010/wordprocessingShape" mc:Ignorable="w14 w15 wp14">
+<w:document xmlns:wpc="http://schemas.microsoft.com/office/word/2010/wordprocessingCanvas" xmlns:cx="http://schemas.microsoft.com/office/drawing/2014/chartex" xmlns:cx1="http://schemas.microsoft.com/office/drawing/2015/9/8/chartex" xmlns:cx2="http://schemas.microsoft.com/office/drawing/2015/10/21/chartex" xmlns:cx3="http://schemas.microsoft.com/office/drawing/2016/5/9/chartex" xmlns:cx4="http://schemas.microsoft.com/office/drawing/2016/5/10/chartex" xmlns:cx5="http://schemas.microsoft.com/office/drawing/2016/5/11/chartex" xmlns:cx6="http://schemas.microsoft.com/office/drawing/2016/5/12/chartex" xmlns:cx7="http://schemas.microsoft.com/office/drawing/2016/5/13/chartex" xmlns:cx8="http://schemas.microsoft.com/office/drawing/2016/5/14/chartex" xmlns:mc="http://schemas.openxmlformats.org/markup-compatibility/2006" xmlns:aink="http://schemas.microsoft.com/office/drawing/2016/ink" xmlns:am3d="http://schemas.microsoft.com/office/drawing/2017/model3d" xmlns:o="urn:schemas-microsoft-com:office:office" xmlns:r="http://schemas.openxmlformats.org/officeDocument/2006/relationships" xmlns:m="http://schemas.openxmlformats.org/officeDocument/2006/math" xmlns:v="urn:schemas-microsoft-com:vml" xmlns:wp14="http://schemas.microsoft.com/office/word/2010/wordprocessingDrawing" xmlns:wp="http://schemas.openxmlformats.org/drawingml/2006/wordprocessingDrawing" xmlns:w10="urn:schemas-microsoft-com:office:word" xmlns:w="http://schemas.openxmlformats.org/wordprocessingml/2006/main" xmlns:w14="http://schemas.microsoft.com/office/word/2010/wordml" xmlns:w15="http://schemas.microsoft.com/office/word/2012/wordml" xmlns:w16cid="http://schemas.microsoft.com/office/word/2016/wordml/cid" xmlns:w16se="http://schemas.microsoft.com/office/word/2015/wordml/symex" xmlns:wpg="http://schemas.microsoft.com/office/word/2010/wordprocessingGroup" xmlns:wpi="http://schemas.microsoft.com/office/word/2010/wordprocessingInk" xmlns:wne="http://schemas.microsoft.com/office/word/2006/wordml" xmlns:wps="http://schemas.microsoft.com/office/word/2010/wordprocessingShape" mc:Ignorable="w14 w15 w16se w16cid wp14">
   <w:body>
     <w:p>
       <w:pPr>
@@ -99,7 +99,6 @@
           <w:noProof/>
           <w:sz w:val="56"/>
           <w:szCs w:val="56"/>
-          <w:lang w:val="vi-VN" w:eastAsia="vi-VN"/>
         </w:rPr>
         <w:drawing>
           <wp:inline distT="0" distB="0" distL="0" distR="0" wp14:anchorId="114703F0" wp14:editId="06A88D9E">
@@ -296,7 +295,6 @@
           <w:noProof/>
           <w:sz w:val="36"/>
           <w:szCs w:val="36"/>
-          <w:lang w:val="vi-VN" w:eastAsia="vi-VN"/>
         </w:rPr>
         <mc:AlternateContent>
           <mc:Choice Requires="wps">
@@ -404,8 +402,36 @@
                                 <w:sz w:val="28"/>
                                 <w:szCs w:val="28"/>
                               </w:rPr>
-                              <w:t xml:space="preserve"> Duy Tân</w:t>
+                              <w:t xml:space="preserve"> </w:t>
                             </w:r>
+                            <w:proofErr w:type="spellStart"/>
+                            <w:r>
+                              <w:rPr>
+                                <w:rFonts w:ascii="Times New Roman" w:hAnsi="Times New Roman" w:cs="Times New Roman"/>
+                                <w:sz w:val="28"/>
+                                <w:szCs w:val="28"/>
+                              </w:rPr>
+                              <w:t>Duy</w:t>
+                            </w:r>
+                            <w:proofErr w:type="spellEnd"/>
+                            <w:r>
+                              <w:rPr>
+                                <w:rFonts w:ascii="Times New Roman" w:hAnsi="Times New Roman" w:cs="Times New Roman"/>
+                                <w:sz w:val="28"/>
+                                <w:szCs w:val="28"/>
+                              </w:rPr>
+                              <w:t xml:space="preserve"> </w:t>
+                            </w:r>
+                            <w:proofErr w:type="spellStart"/>
+                            <w:r>
+                              <w:rPr>
+                                <w:rFonts w:ascii="Times New Roman" w:hAnsi="Times New Roman" w:cs="Times New Roman"/>
+                                <w:sz w:val="28"/>
+                                <w:szCs w:val="28"/>
+                              </w:rPr>
+                              <w:t>Tân</w:t>
+                            </w:r>
+                            <w:proofErr w:type="spellEnd"/>
                           </w:p>
                           <w:p>
                             <w:pPr>
@@ -444,8 +470,36 @@
                                 <w:sz w:val="28"/>
                                 <w:szCs w:val="28"/>
                               </w:rPr>
-                              <w:t xml:space="preserve"> Trọng Triết</w:t>
+                              <w:t xml:space="preserve"> </w:t>
                             </w:r>
+                            <w:proofErr w:type="spellStart"/>
+                            <w:r>
+                              <w:rPr>
+                                <w:rFonts w:ascii="Times New Roman" w:hAnsi="Times New Roman" w:cs="Times New Roman"/>
+                                <w:sz w:val="28"/>
+                                <w:szCs w:val="28"/>
+                              </w:rPr>
+                              <w:t>Trọng</w:t>
+                            </w:r>
+                            <w:proofErr w:type="spellEnd"/>
+                            <w:r>
+                              <w:rPr>
+                                <w:rFonts w:ascii="Times New Roman" w:hAnsi="Times New Roman" w:cs="Times New Roman"/>
+                                <w:sz w:val="28"/>
+                                <w:szCs w:val="28"/>
+                              </w:rPr>
+                              <w:t xml:space="preserve"> </w:t>
+                            </w:r>
+                            <w:proofErr w:type="spellStart"/>
+                            <w:r>
+                              <w:rPr>
+                                <w:rFonts w:ascii="Times New Roman" w:hAnsi="Times New Roman" w:cs="Times New Roman"/>
+                                <w:sz w:val="28"/>
+                                <w:szCs w:val="28"/>
+                              </w:rPr>
+                              <w:t>Triết</w:t>
+                            </w:r>
+                            <w:proofErr w:type="spellEnd"/>
                           </w:p>
                           <w:p>
                             <w:pPr>
@@ -588,8 +642,36 @@
                           <w:sz w:val="28"/>
                           <w:szCs w:val="28"/>
                         </w:rPr>
-                        <w:t xml:space="preserve"> Duy Tân</w:t>
+                        <w:t xml:space="preserve"> </w:t>
                       </w:r>
+                      <w:proofErr w:type="spellStart"/>
+                      <w:r>
+                        <w:rPr>
+                          <w:rFonts w:ascii="Times New Roman" w:hAnsi="Times New Roman" w:cs="Times New Roman"/>
+                          <w:sz w:val="28"/>
+                          <w:szCs w:val="28"/>
+                        </w:rPr>
+                        <w:t>Duy</w:t>
+                      </w:r>
+                      <w:proofErr w:type="spellEnd"/>
+                      <w:r>
+                        <w:rPr>
+                          <w:rFonts w:ascii="Times New Roman" w:hAnsi="Times New Roman" w:cs="Times New Roman"/>
+                          <w:sz w:val="28"/>
+                          <w:szCs w:val="28"/>
+                        </w:rPr>
+                        <w:t xml:space="preserve"> </w:t>
+                      </w:r>
+                      <w:proofErr w:type="spellStart"/>
+                      <w:r>
+                        <w:rPr>
+                          <w:rFonts w:ascii="Times New Roman" w:hAnsi="Times New Roman" w:cs="Times New Roman"/>
+                          <w:sz w:val="28"/>
+                          <w:szCs w:val="28"/>
+                        </w:rPr>
+                        <w:t>Tân</w:t>
+                      </w:r>
+                      <w:proofErr w:type="spellEnd"/>
                     </w:p>
                     <w:p>
                       <w:pPr>
@@ -628,8 +710,36 @@
                           <w:sz w:val="28"/>
                           <w:szCs w:val="28"/>
                         </w:rPr>
-                        <w:t xml:space="preserve"> Trọng Triết</w:t>
+                        <w:t xml:space="preserve"> </w:t>
                       </w:r>
+                      <w:proofErr w:type="spellStart"/>
+                      <w:r>
+                        <w:rPr>
+                          <w:rFonts w:ascii="Times New Roman" w:hAnsi="Times New Roman" w:cs="Times New Roman"/>
+                          <w:sz w:val="28"/>
+                          <w:szCs w:val="28"/>
+                        </w:rPr>
+                        <w:t>Trọng</w:t>
+                      </w:r>
+                      <w:proofErr w:type="spellEnd"/>
+                      <w:r>
+                        <w:rPr>
+                          <w:rFonts w:ascii="Times New Roman" w:hAnsi="Times New Roman" w:cs="Times New Roman"/>
+                          <w:sz w:val="28"/>
+                          <w:szCs w:val="28"/>
+                        </w:rPr>
+                        <w:t xml:space="preserve"> </w:t>
+                      </w:r>
+                      <w:proofErr w:type="spellStart"/>
+                      <w:r>
+                        <w:rPr>
+                          <w:rFonts w:ascii="Times New Roman" w:hAnsi="Times New Roman" w:cs="Times New Roman"/>
+                          <w:sz w:val="28"/>
+                          <w:szCs w:val="28"/>
+                        </w:rPr>
+                        <w:t>Triết</w:t>
+                      </w:r>
+                      <w:proofErr w:type="spellEnd"/>
                     </w:p>
                     <w:p>
                       <w:pPr>
@@ -1051,6 +1161,136 @@
             <w:t>3</w:t>
           </w:r>
         </w:p>
+        <w:bookmarkStart w:id="0" w:name="_GoBack"/>
+        <w:bookmarkEnd w:id="0"/>
+        <w:p>
+          <w:pPr>
+            <w:pStyle w:val="TOC1"/>
+            <w:spacing w:after="120"/>
+            <w:rPr>
+              <w:b/>
+              <w:lang w:val="en-US"/>
+            </w:rPr>
+          </w:pPr>
+          <w:r>
+            <w:fldChar w:fldCharType="begin"/>
+          </w:r>
+          <w:r>
+            <w:instrText xml:space="preserve"> HYPERLINK \l "_Toc418453474" </w:instrText>
+          </w:r>
+          <w:r>
+            <w:fldChar w:fldCharType="separate"/>
+          </w:r>
+          <w:r>
+            <w:rPr>
+              <w:rStyle w:val="Hyperlink"/>
+              <w:b/>
+              <w:color w:val="auto"/>
+              <w:u w:val="none"/>
+            </w:rPr>
+            <w:t>4.</w:t>
+          </w:r>
+          <w:r>
+            <w:rPr>
+              <w:b/>
+              <w:lang w:eastAsia="vi-VN"/>
+            </w:rPr>
+            <w:tab/>
+          </w:r>
+          <w:r>
+            <w:rPr>
+              <w:b/>
+              <w:lang w:val="en-US" w:eastAsia="vi-VN"/>
+            </w:rPr>
+            <w:t xml:space="preserve">Search </w:t>
+          </w:r>
+          <w:r>
+            <w:rPr>
+              <w:b/>
+              <w:lang w:eastAsia="vi-VN"/>
+            </w:rPr>
+            <w:t>A</w:t>
+          </w:r>
+          <w:r>
+            <w:rPr>
+              <w:b/>
+              <w:lang w:eastAsia="vi-VN"/>
+            </w:rPr>
+            <w:t>lgorithm</w:t>
+          </w:r>
+          <w:r>
+            <w:rPr>
+              <w:b/>
+              <w:webHidden/>
+            </w:rPr>
+            <w:tab/>
+          </w:r>
+          <w:r>
+            <w:rPr>
+              <w:b/>
+            </w:rPr>
+            <w:fldChar w:fldCharType="end"/>
+          </w:r>
+          <w:r>
+            <w:rPr>
+              <w:b/>
+              <w:lang w:val="en-US"/>
+            </w:rPr>
+            <w:t>3</w:t>
+          </w:r>
+        </w:p>
+        <w:p>
+          <w:pPr>
+            <w:pStyle w:val="TOC1"/>
+            <w:spacing w:after="120"/>
+            <w:rPr>
+              <w:b/>
+              <w:lang w:val="en-US"/>
+            </w:rPr>
+          </w:pPr>
+          <w:hyperlink w:anchor="_Toc418453475" w:history="1">
+            <w:r>
+              <w:rPr>
+                <w:rStyle w:val="Hyperlink"/>
+                <w:b/>
+                <w:color w:val="auto"/>
+                <w:u w:val="none"/>
+              </w:rPr>
+              <w:t>5.</w:t>
+            </w:r>
+            <w:r>
+              <w:rPr>
+                <w:b/>
+                <w:lang w:eastAsia="vi-VN"/>
+              </w:rPr>
+              <w:tab/>
+            </w:r>
+            <w:r>
+              <w:rPr>
+                <w:rStyle w:val="Hyperlink"/>
+                <w:b/>
+                <w:color w:val="auto"/>
+                <w:u w:val="none"/>
+                <w:lang w:val="en-US"/>
+              </w:rPr>
+              <w:t>Comparison</w:t>
+            </w:r>
+            <w:r>
+              <w:rPr>
+                <w:b/>
+                <w:webHidden/>
+              </w:rPr>
+              <w:tab/>
+            </w:r>
+          </w:hyperlink>
+          <w:r>
+            <w:rPr>
+              <w:b/>
+              <w:lang w:val="en-US"/>
+            </w:rPr>
+            <w:t>4</w:t>
+          </w:r>
+        </w:p>
         <w:p>
           <w:pPr>
             <w:pStyle w:val="TOC1"/>
@@ -1068,7 +1308,16 @@
                 <w:color w:val="auto"/>
                 <w:u w:val="none"/>
               </w:rPr>
-              <w:t>4.</w:t>
+              <w:t>6</w:t>
+            </w:r>
+            <w:r>
+              <w:rPr>
+                <w:rStyle w:val="Hyperlink"/>
+                <w:b/>
+                <w:color w:val="auto"/>
+                <w:u w:val="none"/>
+              </w:rPr>
+              <w:t>.</w:t>
             </w:r>
             <w:r>
               <w:rPr>
@@ -1082,21 +1331,7 @@
                 <w:b/>
                 <w:lang w:val="en-US" w:eastAsia="vi-VN"/>
               </w:rPr>
-              <w:t xml:space="preserve">Search </w:t>
-            </w:r>
-            <w:r>
-              <w:rPr>
-                <w:b/>
-                <w:lang w:eastAsia="vi-VN"/>
-              </w:rPr>
-              <w:t>A</w:t>
-            </w:r>
-            <w:r>
-              <w:rPr>
-                <w:b/>
-                <w:lang w:eastAsia="vi-VN"/>
-              </w:rPr>
-              <w:t>lgorithm</w:t>
+              <w:t>The degree of completion level</w:t>
             </w:r>
             <w:r>
               <w:rPr>
@@ -1131,7 +1366,16 @@
                 <w:color w:val="auto"/>
                 <w:u w:val="none"/>
               </w:rPr>
-              <w:t>5.</w:t>
+              <w:t>7</w:t>
+            </w:r>
+            <w:r>
+              <w:rPr>
+                <w:rStyle w:val="Hyperlink"/>
+                <w:b/>
+                <w:color w:val="auto"/>
+                <w:u w:val="none"/>
+              </w:rPr>
+              <w:t>.</w:t>
             </w:r>
             <w:r>
               <w:rPr>
@@ -1148,65 +1392,7 @@
                 <w:u w:val="none"/>
                 <w:lang w:val="en-US"/>
               </w:rPr>
-              <w:t>Comparison</w:t>
-            </w:r>
-            <w:r>
-              <w:rPr>
-                <w:b/>
-                <w:webHidden/>
-              </w:rPr>
-              <w:tab/>
-            </w:r>
-          </w:hyperlink>
-          <w:r>
-            <w:rPr>
-              <w:b/>
-              <w:lang w:val="en-US"/>
-            </w:rPr>
-            <w:t>6</w:t>
-          </w:r>
-        </w:p>
-        <w:p>
-          <w:pPr>
-            <w:pStyle w:val="TOC1"/>
-            <w:spacing w:after="120"/>
-            <w:rPr>
-              <w:b/>
-              <w:lang w:val="en-US"/>
-            </w:rPr>
-          </w:pPr>
-          <w:hyperlink w:anchor="_Toc418453474" w:history="1">
-            <w:r>
-              <w:rPr>
-                <w:rStyle w:val="Hyperlink"/>
-                <w:b/>
-                <w:color w:val="auto"/>
-                <w:u w:val="none"/>
-              </w:rPr>
-              <w:t>6</w:t>
-            </w:r>
-            <w:r>
-              <w:rPr>
-                <w:rStyle w:val="Hyperlink"/>
-                <w:b/>
-                <w:color w:val="auto"/>
-                <w:u w:val="none"/>
-              </w:rPr>
-              <w:t>.</w:t>
-            </w:r>
-            <w:r>
-              <w:rPr>
-                <w:b/>
-                <w:lang w:eastAsia="vi-VN"/>
-              </w:rPr>
-              <w:tab/>
-            </w:r>
-            <w:r>
-              <w:rPr>
-                <w:b/>
-                <w:lang w:val="en-US" w:eastAsia="vi-VN"/>
-              </w:rPr>
-              <w:t>The degree of completion level</w:t>
+              <w:t>References</w:t>
             </w:r>
             <w:r>
               <w:rPr>
@@ -1222,67 +1408,6 @@
               <w:lang w:val="en-US"/>
             </w:rPr>
             <w:t>4</w:t>
-          </w:r>
-        </w:p>
-        <w:p>
-          <w:pPr>
-            <w:pStyle w:val="TOC1"/>
-            <w:spacing w:after="120"/>
-            <w:rPr>
-              <w:b/>
-              <w:lang w:val="en-US"/>
-            </w:rPr>
-          </w:pPr>
-          <w:hyperlink w:anchor="_Toc418453475" w:history="1">
-            <w:r>
-              <w:rPr>
-                <w:rStyle w:val="Hyperlink"/>
-                <w:b/>
-                <w:color w:val="auto"/>
-                <w:u w:val="none"/>
-              </w:rPr>
-              <w:t>7</w:t>
-            </w:r>
-            <w:r>
-              <w:rPr>
-                <w:rStyle w:val="Hyperlink"/>
-                <w:b/>
-                <w:color w:val="auto"/>
-                <w:u w:val="none"/>
-              </w:rPr>
-              <w:t>.</w:t>
-            </w:r>
-            <w:r>
-              <w:rPr>
-                <w:b/>
-                <w:lang w:eastAsia="vi-VN"/>
-              </w:rPr>
-              <w:tab/>
-            </w:r>
-            <w:r>
-              <w:rPr>
-                <w:rStyle w:val="Hyperlink"/>
-                <w:b/>
-                <w:color w:val="auto"/>
-                <w:u w:val="none"/>
-                <w:lang w:val="en-US"/>
-              </w:rPr>
-              <w:t>References</w:t>
-            </w:r>
-            <w:r>
-              <w:rPr>
-                <w:b/>
-                <w:webHidden/>
-              </w:rPr>
-              <w:tab/>
-            </w:r>
-          </w:hyperlink>
-          <w:r>
-            <w:rPr>
-              <w:b/>
-              <w:lang w:val="en-US"/>
-            </w:rPr>
-            <w:t>6</w:t>
           </w:r>
         </w:p>
         <w:p/>
@@ -1366,7 +1491,7 @@
     </w:p>
     <w:tbl>
       <w:tblPr>
-        <w:tblStyle w:val="GridTable4-Accent1"/>
+        <w:tblStyle w:val="GridTable4-Accent11"/>
         <w:tblW w:w="9067" w:type="dxa"/>
         <w:tblLook w:val="04A0" w:firstRow="1" w:lastRow="0" w:firstColumn="1" w:lastColumn="0" w:noHBand="0" w:noVBand="1"/>
       </w:tblPr>
@@ -1501,8 +1626,36 @@
                 <w:sz w:val="28"/>
                 <w:szCs w:val="28"/>
               </w:rPr>
-              <w:t xml:space="preserve"> Duy Tân</w:t>
-            </w:r>
+              <w:t xml:space="preserve"> </w:t>
+            </w:r>
+            <w:proofErr w:type="spellStart"/>
+            <w:r>
+              <w:rPr>
+                <w:rFonts w:ascii="Times New Roman" w:eastAsia="Arial" w:hAnsi="Times New Roman" w:cs="Times New Roman"/>
+                <w:sz w:val="28"/>
+                <w:szCs w:val="28"/>
+              </w:rPr>
+              <w:t>Duy</w:t>
+            </w:r>
+            <w:proofErr w:type="spellEnd"/>
+            <w:r>
+              <w:rPr>
+                <w:rFonts w:ascii="Times New Roman" w:eastAsia="Arial" w:hAnsi="Times New Roman" w:cs="Times New Roman"/>
+                <w:sz w:val="28"/>
+                <w:szCs w:val="28"/>
+              </w:rPr>
+              <w:t xml:space="preserve"> </w:t>
+            </w:r>
+            <w:proofErr w:type="spellStart"/>
+            <w:r>
+              <w:rPr>
+                <w:rFonts w:ascii="Times New Roman" w:eastAsia="Arial" w:hAnsi="Times New Roman" w:cs="Times New Roman"/>
+                <w:sz w:val="28"/>
+                <w:szCs w:val="28"/>
+              </w:rPr>
+              <w:t>Tân</w:t>
+            </w:r>
+            <w:proofErr w:type="spellEnd"/>
           </w:p>
         </w:tc>
       </w:tr>
@@ -1730,7 +1883,7 @@
     </w:p>
     <w:tbl>
       <w:tblPr>
-        <w:tblStyle w:val="GridTable4-Accent1"/>
+        <w:tblStyle w:val="GridTable4-Accent11"/>
         <w:tblW w:w="0" w:type="auto"/>
         <w:tblLook w:val="04A0" w:firstRow="1" w:lastRow="0" w:firstColumn="1" w:lastColumn="0" w:noHBand="0" w:noVBand="1"/>
       </w:tblPr>
@@ -2682,7 +2835,15 @@
                 <w:sz w:val="28"/>
                 <w:szCs w:val="28"/>
               </w:rPr>
-              <w:t>24</w:t>
+              <w:t>2</w:t>
+            </w:r>
+            <w:r>
+              <w:rPr>
+                <w:rFonts w:ascii="Times New Roman" w:eastAsia="Arial" w:hAnsi="Times New Roman" w:cs="Times New Roman"/>
+                <w:sz w:val="28"/>
+                <w:szCs w:val="28"/>
+              </w:rPr>
+              <w:t>6</w:t>
             </w:r>
             <w:r>
               <w:rPr>
@@ -2781,7 +2942,15 @@
                 <w:sz w:val="28"/>
                 <w:szCs w:val="28"/>
               </w:rPr>
-              <w:t>24</w:t>
+              <w:t>2</w:t>
+            </w:r>
+            <w:r>
+              <w:rPr>
+                <w:rFonts w:ascii="Times New Roman" w:eastAsia="Arial" w:hAnsi="Times New Roman" w:cs="Times New Roman"/>
+                <w:sz w:val="28"/>
+                <w:szCs w:val="28"/>
+              </w:rPr>
+              <w:t>6</w:t>
             </w:r>
             <w:r>
               <w:rPr>
@@ -2869,7 +3038,7 @@
                 <w:sz w:val="28"/>
                 <w:szCs w:val="28"/>
               </w:rPr>
-              <w:t>25</w:t>
+              <w:t>30</w:t>
             </w:r>
             <w:r>
               <w:rPr>
@@ -2939,24 +3108,10 @@
               </w:rPr>
               <w:t>All</w:t>
             </w:r>
-            <w:bookmarkStart w:id="0" w:name="_GoBack"/>
-            <w:bookmarkEnd w:id="0"/>
           </w:p>
         </w:tc>
       </w:tr>
     </w:tbl>
-    <w:p>
-      <w:pPr>
-        <w:pStyle w:val="ListParagraph"/>
-        <w:spacing w:after="120" w:line="0" w:lineRule="atLeast"/>
-        <w:ind w:left="284"/>
-        <w:rPr>
-          <w:rFonts w:ascii="Times New Roman" w:eastAsia="Arial" w:hAnsi="Times New Roman" w:cs="Times New Roman"/>
-          <w:color w:val="2E74B5"/>
-          <w:sz w:val="32"/>
-        </w:rPr>
-      </w:pPr>
-    </w:p>
     <w:p>
       <w:pPr>
         <w:pStyle w:val="ListParagraph"/>
@@ -3104,10 +3259,10 @@
     </w:p>
     <w:p>
       <w:pPr>
-        <w:spacing w:after="120"/>
+        <w:spacing w:after="120" w:line="0" w:lineRule="atLeast"/>
         <w:ind w:left="284"/>
         <w:rPr>
-          <w:rFonts w:ascii="Times New Roman" w:hAnsi="Times New Roman" w:cs="Times New Roman"/>
+          <w:rFonts w:ascii="Times New Roman" w:eastAsia="Arial" w:hAnsi="Times New Roman" w:cs="Times New Roman"/>
           <w:sz w:val="28"/>
           <w:szCs w:val="28"/>
         </w:rPr>
@@ -3115,69 +3270,174 @@
       <w:r>
         <w:rPr>
           <w:rFonts w:ascii="Times New Roman" w:hAnsi="Times New Roman" w:cs="Times New Roman"/>
+          <w:spacing w:val="10"/>
           <w:sz w:val="28"/>
           <w:szCs w:val="28"/>
+          <w:shd w:val="clear" w:color="auto" w:fill="FFFFFF"/>
         </w:rPr>
         <w:lastRenderedPageBreak/>
-        <w:t xml:space="preserve">### </w:t>
-      </w:r>
-      <w:r>
-        <w:rPr>
-          <w:rFonts w:ascii="Times New Roman" w:hAnsi="Times New Roman" w:cs="Times New Roman"/>
-          <w:sz w:val="28"/>
-          <w:szCs w:val="28"/>
-        </w:rPr>
-        <w:t xml:space="preserve">Hỏi Triết </w:t>
+        <w:t>The breadth first search algorithm is a very famous algorithm that is used to traverse a tree or graph data structure. It is guaranteed to find the shortest path from a start node to an end node if such path exists. This algorithm can be used for a variety of different tasks but for this case, we will use it to solve problem of level 1 and level 2.</w:t>
       </w:r>
     </w:p>
     <w:p>
       <w:pPr>
-        <w:spacing w:after="120"/>
-        <w:ind w:left="284"/>
-        <w:rPr>
-          <w:rFonts w:ascii="Times New Roman" w:hAnsi="Times New Roman" w:cs="Times New Roman"/>
+        <w:pStyle w:val="ListParagraph"/>
+        <w:numPr>
+          <w:ilvl w:val="0"/>
+          <w:numId w:val="21"/>
+        </w:numPr>
+        <w:spacing w:after="120" w:line="0" w:lineRule="atLeast"/>
+        <w:rPr>
+          <w:rFonts w:ascii="Times New Roman" w:eastAsia="Arial" w:hAnsi="Times New Roman" w:cs="Times New Roman"/>
           <w:sz w:val="28"/>
           <w:szCs w:val="28"/>
         </w:rPr>
       </w:pPr>
       <w:r>
         <w:rPr>
-          <w:rFonts w:ascii="Times New Roman" w:hAnsi="Times New Roman" w:cs="Times New Roman"/>
+          <w:rFonts w:ascii="Times New Roman" w:eastAsia="Arial" w:hAnsi="Times New Roman" w:cs="Times New Roman"/>
           <w:sz w:val="28"/>
           <w:szCs w:val="28"/>
         </w:rPr>
-        <w:t xml:space="preserve">### </w:t>
+        <w:t>Leve</w:t>
+      </w:r>
+      <w:r>
+        <w:rPr>
+          <w:rFonts w:ascii="Times New Roman" w:eastAsia="Arial" w:hAnsi="Times New Roman" w:cs="Times New Roman"/>
+          <w:sz w:val="28"/>
+          <w:szCs w:val="28"/>
+        </w:rPr>
+        <w:t xml:space="preserve">l 1: </w:t>
+      </w:r>
+      <w:r>
+        <w:rPr>
+          <w:rFonts w:ascii="Times New Roman" w:eastAsia="Arial" w:hAnsi="Times New Roman" w:cs="Times New Roman"/>
+          <w:sz w:val="28"/>
+          <w:szCs w:val="28"/>
+        </w:rPr>
+        <w:t>At this level, we use Breadth First Search Algorithm</w:t>
+      </w:r>
+      <w:r>
+        <w:rPr>
+          <w:rFonts w:ascii="Times New Roman" w:eastAsia="Arial" w:hAnsi="Times New Roman" w:cs="Times New Roman"/>
+          <w:sz w:val="28"/>
+          <w:szCs w:val="28"/>
+        </w:rPr>
+        <w:t xml:space="preserve"> with</w:t>
+      </w:r>
+      <w:r>
+        <w:rPr>
+          <w:rFonts w:ascii="Times New Roman" w:eastAsia="Arial" w:hAnsi="Times New Roman" w:cs="Times New Roman"/>
+          <w:sz w:val="28"/>
+          <w:szCs w:val="28"/>
+        </w:rPr>
+        <w:t xml:space="preserve"> using Queue. Pacman will start anywhere on the map. It choose shortest path in the paths, others paths will take at queue. If they a</w:t>
+      </w:r>
+      <w:r>
+        <w:rPr>
+          <w:rFonts w:ascii="Times New Roman" w:eastAsia="Arial" w:hAnsi="Times New Roman" w:cs="Times New Roman"/>
+          <w:sz w:val="28"/>
+          <w:szCs w:val="28"/>
+        </w:rPr>
+        <w:t>re unvisited, we would choose a path</w:t>
+      </w:r>
+      <w:r>
+        <w:rPr>
+          <w:rFonts w:ascii="Times New Roman" w:eastAsia="Arial" w:hAnsi="Times New Roman" w:cs="Times New Roman"/>
+          <w:sz w:val="28"/>
+          <w:szCs w:val="28"/>
+        </w:rPr>
+        <w:t xml:space="preserve"> in queue. And, they will finish when </w:t>
       </w:r>
       <w:proofErr w:type="spellStart"/>
       <w:r>
         <w:rPr>
-          <w:rFonts w:ascii="Times New Roman" w:hAnsi="Times New Roman" w:cs="Times New Roman"/>
+          <w:rFonts w:ascii="Times New Roman" w:eastAsia="Arial" w:hAnsi="Times New Roman" w:cs="Times New Roman"/>
           <w:sz w:val="28"/>
           <w:szCs w:val="28"/>
         </w:rPr>
-        <w:t>Seacr</w:t>
+        <w:t>pacman</w:t>
       </w:r>
       <w:proofErr w:type="spellEnd"/>
       <w:r>
         <w:rPr>
-          <w:rFonts w:ascii="Times New Roman" w:hAnsi="Times New Roman" w:cs="Times New Roman"/>
+          <w:rFonts w:ascii="Times New Roman" w:eastAsia="Arial" w:hAnsi="Times New Roman" w:cs="Times New Roman"/>
           <w:sz w:val="28"/>
           <w:szCs w:val="28"/>
         </w:rPr>
-        <w:t xml:space="preserve"> for level 1, 2, 3, 4</w:t>
+        <w:t xml:space="preserve"> finishes eating.</w:t>
       </w:r>
     </w:p>
     <w:p>
       <w:pPr>
         <w:pStyle w:val="ListParagraph"/>
+        <w:numPr>
+          <w:ilvl w:val="0"/>
+          <w:numId w:val="21"/>
+        </w:numPr>
         <w:spacing w:after="120" w:line="0" w:lineRule="atLeast"/>
-        <w:ind w:left="284"/>
         <w:rPr>
           <w:rFonts w:ascii="Times New Roman" w:eastAsia="Arial" w:hAnsi="Times New Roman" w:cs="Times New Roman"/>
-          <w:color w:val="2E74B5"/>
-          <w:sz w:val="32"/>
-        </w:rPr>
-      </w:pPr>
+          <w:sz w:val="28"/>
+          <w:szCs w:val="28"/>
+        </w:rPr>
+      </w:pPr>
+      <w:r>
+        <w:rPr>
+          <w:rFonts w:ascii="Times New Roman" w:eastAsia="Arial" w:hAnsi="Times New Roman" w:cs="Times New Roman"/>
+          <w:sz w:val="28"/>
+          <w:szCs w:val="28"/>
+        </w:rPr>
+        <w:t>L</w:t>
+      </w:r>
+      <w:r>
+        <w:rPr>
+          <w:rFonts w:ascii="Times New Roman" w:eastAsia="Arial" w:hAnsi="Times New Roman" w:cs="Times New Roman"/>
+          <w:sz w:val="28"/>
+          <w:szCs w:val="28"/>
+        </w:rPr>
+        <w:t>evel 2</w:t>
+      </w:r>
+      <w:r>
+        <w:rPr>
+          <w:rFonts w:ascii="Times New Roman" w:eastAsia="Arial" w:hAnsi="Times New Roman" w:cs="Times New Roman"/>
+          <w:sz w:val="28"/>
+          <w:szCs w:val="28"/>
+        </w:rPr>
+        <w:t xml:space="preserve">: </w:t>
+      </w:r>
+      <w:r>
+        <w:rPr>
+          <w:rFonts w:ascii="Times New Roman" w:eastAsia="Arial" w:hAnsi="Times New Roman" w:cs="Times New Roman"/>
+          <w:sz w:val="28"/>
+          <w:szCs w:val="28"/>
+        </w:rPr>
+        <w:t xml:space="preserve"> </w:t>
+      </w:r>
+      <w:r>
+        <w:rPr>
+          <w:rFonts w:ascii="Times New Roman" w:eastAsia="Arial" w:hAnsi="Times New Roman" w:cs="Times New Roman"/>
+          <w:sz w:val="28"/>
+          <w:szCs w:val="28"/>
+        </w:rPr>
+        <w:t xml:space="preserve">As level 1, </w:t>
+      </w:r>
+      <w:r>
+        <w:rPr>
+          <w:rFonts w:ascii="Times New Roman" w:eastAsia="Arial" w:hAnsi="Times New Roman" w:cs="Times New Roman"/>
+          <w:sz w:val="28"/>
+          <w:szCs w:val="28"/>
+        </w:rPr>
+        <w:t>level 2 also works as level 1 although level 2 has more monsters but because they are still standing, we consider it as a wall</w:t>
+      </w:r>
+      <w:r>
+        <w:rPr>
+          <w:rFonts w:ascii="Times New Roman" w:eastAsia="Arial" w:hAnsi="Times New Roman" w:cs="Times New Roman"/>
+          <w:sz w:val="28"/>
+          <w:szCs w:val="28"/>
+        </w:rPr>
+        <w:t xml:space="preserve">. </w:t>
+      </w:r>
     </w:p>
     <w:p>
       <w:pPr>
@@ -3206,11 +3466,8 @@
     <w:p>
       <w:pPr>
         <w:pStyle w:val="ListParagraph"/>
-        <w:numPr>
-          <w:ilvl w:val="0"/>
-          <w:numId w:val="20"/>
-        </w:numPr>
-        <w:spacing w:after="120"/>
+        <w:spacing w:after="120" w:line="0" w:lineRule="atLeast"/>
+        <w:ind w:left="284"/>
         <w:rPr>
           <w:rFonts w:ascii="Times New Roman" w:hAnsi="Times New Roman" w:cs="Times New Roman"/>
           <w:sz w:val="28"/>
@@ -3225,90 +3482,85 @@
         </w:rPr>
         <w:t>Time to finish</w:t>
       </w:r>
-    </w:p>
-    <w:p>
-      <w:pPr>
-        <w:pStyle w:val="ListParagraph"/>
-        <w:spacing w:after="120"/>
-        <w:ind w:left="1004"/>
+      <w:r>
         <w:rPr>
           <w:rFonts w:ascii="Times New Roman" w:hAnsi="Times New Roman" w:cs="Times New Roman"/>
           <w:sz w:val="28"/>
           <w:szCs w:val="28"/>
         </w:rPr>
-      </w:pPr>
+        <w:t xml:space="preserve"> and t</w:t>
+      </w:r>
       <w:r>
         <w:rPr>
           <w:rFonts w:ascii="Times New Roman" w:hAnsi="Times New Roman" w:cs="Times New Roman"/>
           <w:sz w:val="28"/>
           <w:szCs w:val="28"/>
         </w:rPr>
-        <w:t xml:space="preserve">## </w:t>
+        <w:t>he length of the discovered paths</w:t>
       </w:r>
-      <w:proofErr w:type="gramStart"/>
       <w:r>
         <w:rPr>
           <w:rFonts w:ascii="Times New Roman" w:hAnsi="Times New Roman" w:cs="Times New Roman"/>
           <w:sz w:val="28"/>
           <w:szCs w:val="28"/>
         </w:rPr>
-        <w:t>chụp</w:t>
-      </w:r>
-      <w:proofErr w:type="gramEnd"/>
-      <w:r>
-        <w:rPr>
-          <w:rFonts w:ascii="Times New Roman" w:hAnsi="Times New Roman" w:cs="Times New Roman"/>
-          <w:sz w:val="28"/>
-          <w:szCs w:val="28"/>
-        </w:rPr>
-        <w:t xml:space="preserve"> hình output.txt</w:t>
-      </w:r>
-    </w:p>
-    <w:p>
-      <w:pPr>
-        <w:pStyle w:val="ListParagraph"/>
-        <w:numPr>
-          <w:ilvl w:val="0"/>
-          <w:numId w:val="20"/>
-        </w:numPr>
-        <w:spacing w:after="120"/>
-        <w:rPr>
-          <w:rFonts w:ascii="Times New Roman" w:hAnsi="Times New Roman" w:cs="Times New Roman"/>
-          <w:sz w:val="28"/>
-          <w:szCs w:val="28"/>
-        </w:rPr>
-      </w:pPr>
-      <w:r>
-        <w:rPr>
-          <w:rFonts w:ascii="Times New Roman" w:hAnsi="Times New Roman" w:cs="Times New Roman"/>
-          <w:sz w:val="28"/>
-          <w:szCs w:val="28"/>
-        </w:rPr>
-        <w:t>The length of the discovered paths</w:t>
-      </w:r>
-      <w:r>
-        <w:rPr>
-          <w:rFonts w:ascii="Times New Roman" w:hAnsi="Times New Roman" w:cs="Times New Roman"/>
-          <w:sz w:val="28"/>
-          <w:szCs w:val="28"/>
-        </w:rPr>
         <w:cr/>
       </w:r>
       <w:r>
         <w:rPr>
-          <w:rFonts w:ascii="Times New Roman" w:hAnsi="Times New Roman" w:cs="Times New Roman"/>
-          <w:sz w:val="28"/>
-          <w:szCs w:val="28"/>
-        </w:rPr>
-        <w:t xml:space="preserve">## chụp hình hỏi Việt </w:t>
-      </w:r>
-      <w:r>
-        <w:rPr>
-          <w:rFonts w:ascii="Times New Roman" w:hAnsi="Times New Roman" w:cs="Times New Roman"/>
-          <w:sz w:val="28"/>
-          <w:szCs w:val="28"/>
-        </w:rPr>
-        <w:sym w:font="Wingdings" w:char="F04A"/>
+          <w:rFonts w:ascii="Times New Roman" w:eastAsia="Arial" w:hAnsi="Times New Roman" w:cs="Times New Roman"/>
+          <w:noProof/>
+          <w:color w:val="2E74B5"/>
+          <w:sz w:val="32"/>
+        </w:rPr>
+        <w:drawing>
+          <wp:inline distT="0" distB="0" distL="0" distR="0" wp14:anchorId="7D208E61" wp14:editId="650324E9">
+            <wp:extent cx="3762375" cy="2219325"/>
+            <wp:effectExtent l="0" t="0" r="9525" b="9525"/>
+            <wp:docPr id="3" name="Picture 3" descr="C:\Users\Win10\Desktop\66272989_330659627858963_8369390456596856832_n.png"/>
+            <wp:cNvGraphicFramePr>
+              <a:graphicFrameLocks xmlns:a="http://schemas.openxmlformats.org/drawingml/2006/main" noChangeAspect="1"/>
+            </wp:cNvGraphicFramePr>
+            <a:graphic xmlns:a="http://schemas.openxmlformats.org/drawingml/2006/main">
+              <a:graphicData uri="http://schemas.openxmlformats.org/drawingml/2006/picture">
+                <pic:pic xmlns:pic="http://schemas.openxmlformats.org/drawingml/2006/picture">
+                  <pic:nvPicPr>
+                    <pic:cNvPr id="0" name="Picture 2" descr="C:\Users\Win10\Desktop\66272989_330659627858963_8369390456596856832_n.png"/>
+                    <pic:cNvPicPr>
+                      <a:picLocks noChangeAspect="1" noChangeArrowheads="1"/>
+                    </pic:cNvPicPr>
+                  </pic:nvPicPr>
+                  <pic:blipFill>
+                    <a:blip r:embed="rId11">
+                      <a:extLst>
+                        <a:ext uri="{28A0092B-C50C-407E-A947-70E740481C1C}">
+                          <a14:useLocalDpi xmlns:a14="http://schemas.microsoft.com/office/drawing/2010/main" val="0"/>
+                        </a:ext>
+                      </a:extLst>
+                    </a:blip>
+                    <a:srcRect/>
+                    <a:stretch>
+                      <a:fillRect/>
+                    </a:stretch>
+                  </pic:blipFill>
+                  <pic:spPr bwMode="auto">
+                    <a:xfrm>
+                      <a:off x="0" y="0"/>
+                      <a:ext cx="3762375" cy="2219325"/>
+                    </a:xfrm>
+                    <a:prstGeom prst="rect">
+                      <a:avLst/>
+                    </a:prstGeom>
+                    <a:noFill/>
+                    <a:ln>
+                      <a:noFill/>
+                    </a:ln>
+                  </pic:spPr>
+                </pic:pic>
+              </a:graphicData>
+            </a:graphic>
+          </wp:inline>
+        </w:drawing>
       </w:r>
     </w:p>
     <w:p>
@@ -3337,7 +3589,7 @@
     </w:p>
     <w:tbl>
       <w:tblPr>
-        <w:tblStyle w:val="GridTable4-Accent1"/>
+        <w:tblStyle w:val="GridTable4-Accent11"/>
         <w:tblW w:w="0" w:type="auto"/>
         <w:tblLook w:val="04A0" w:firstRow="1" w:lastRow="0" w:firstColumn="1" w:lastColumn="0" w:noHBand="0" w:noVBand="1"/>
       </w:tblPr>
@@ -3563,6 +3815,14 @@
                 <w:szCs w:val="28"/>
               </w:rPr>
             </w:pPr>
+            <w:r>
+              <w:rPr>
+                <w:rFonts w:ascii="Times New Roman" w:eastAsia="Arial" w:hAnsi="Times New Roman" w:cs="Times New Roman"/>
+                <w:sz w:val="28"/>
+                <w:szCs w:val="28"/>
+              </w:rPr>
+              <w:t>0%</w:t>
+            </w:r>
           </w:p>
         </w:tc>
       </w:tr>
@@ -3609,6 +3869,14 @@
                 <w:szCs w:val="28"/>
               </w:rPr>
             </w:pPr>
+            <w:r>
+              <w:rPr>
+                <w:rFonts w:ascii="Times New Roman" w:eastAsia="Arial" w:hAnsi="Times New Roman" w:cs="Times New Roman"/>
+                <w:sz w:val="28"/>
+                <w:szCs w:val="28"/>
+              </w:rPr>
+              <w:t>0%</w:t>
+            </w:r>
           </w:p>
         </w:tc>
       </w:tr>
@@ -3784,18 +4052,6 @@
     <w:p>
       <w:pPr>
         <w:pStyle w:val="ListParagraph"/>
-        <w:spacing w:after="120" w:line="0" w:lineRule="atLeast"/>
-        <w:ind w:left="284"/>
-        <w:rPr>
-          <w:rFonts w:ascii="Times New Roman" w:eastAsia="Arial" w:hAnsi="Times New Roman" w:cs="Times New Roman"/>
-          <w:color w:val="2E74B5"/>
-          <w:sz w:val="32"/>
-        </w:rPr>
-      </w:pPr>
-    </w:p>
-    <w:p>
-      <w:pPr>
-        <w:pStyle w:val="ListParagraph"/>
         <w:numPr>
           <w:ilvl w:val="0"/>
           <w:numId w:val="3"/>
@@ -3826,16 +4082,17 @@
         </w:numPr>
         <w:spacing w:after="120" w:line="0" w:lineRule="atLeast"/>
         <w:rPr>
-          <w:rFonts w:ascii="Times New Roman" w:eastAsia="Arial" w:hAnsi="Times New Roman" w:cs="Times New Roman"/>
-          <w:color w:val="2E74B5"/>
+          <w:rFonts w:eastAsia="Arial" w:cs="Tahoma"/>
+          <w:color w:val="2F5496" w:themeColor="accent5" w:themeShade="BF"/>
           <w:sz w:val="28"/>
           <w:szCs w:val="28"/>
         </w:rPr>
       </w:pPr>
-      <w:hyperlink r:id="rId11" w:history="1">
+      <w:hyperlink r:id="rId12" w:history="1">
         <w:r>
           <w:rPr>
-            <w:color w:val="0000FF"/>
+            <w:rFonts w:cs="Tahoma"/>
+            <w:color w:val="2F5496" w:themeColor="accent5" w:themeShade="BF"/>
             <w:sz w:val="28"/>
             <w:szCs w:val="28"/>
             <w:u w:val="single"/>
@@ -3853,16 +4110,17 @@
         </w:numPr>
         <w:spacing w:after="120" w:line="0" w:lineRule="atLeast"/>
         <w:rPr>
-          <w:rFonts w:ascii="Times New Roman" w:eastAsia="Arial" w:hAnsi="Times New Roman" w:cs="Times New Roman"/>
-          <w:color w:val="2E74B5"/>
+          <w:rFonts w:eastAsia="Arial" w:cs="Tahoma"/>
+          <w:color w:val="2F5496" w:themeColor="accent5" w:themeShade="BF"/>
           <w:sz w:val="28"/>
           <w:szCs w:val="28"/>
         </w:rPr>
       </w:pPr>
-      <w:hyperlink r:id="rId12" w:history="1">
+      <w:hyperlink r:id="rId13" w:history="1">
         <w:r>
           <w:rPr>
-            <w:color w:val="0000FF"/>
+            <w:rFonts w:cs="Tahoma"/>
+            <w:color w:val="2F5496" w:themeColor="accent5" w:themeShade="BF"/>
             <w:sz w:val="28"/>
             <w:szCs w:val="28"/>
             <w:u w:val="single"/>
@@ -3880,21 +4138,50 @@
         </w:numPr>
         <w:spacing w:after="120" w:line="0" w:lineRule="atLeast"/>
         <w:rPr>
-          <w:rFonts w:ascii="Times New Roman" w:eastAsia="Arial" w:hAnsi="Times New Roman" w:cs="Times New Roman"/>
-          <w:color w:val="2E74B5"/>
+          <w:rFonts w:eastAsia="Arial" w:cs="Tahoma"/>
+          <w:color w:val="2F5496" w:themeColor="accent5" w:themeShade="BF"/>
           <w:sz w:val="28"/>
           <w:szCs w:val="28"/>
         </w:rPr>
       </w:pPr>
-      <w:hyperlink r:id="rId13" w:history="1">
+      <w:hyperlink r:id="rId14" w:history="1">
         <w:r>
           <w:rPr>
-            <w:color w:val="0000FF"/>
+            <w:rFonts w:cs="Tahoma"/>
+            <w:color w:val="2F5496" w:themeColor="accent5" w:themeShade="BF"/>
             <w:sz w:val="28"/>
             <w:szCs w:val="28"/>
             <w:u w:val="single"/>
           </w:rPr>
           <w:t>https://docs.python.org/2/library/time.html</w:t>
+        </w:r>
+      </w:hyperlink>
+    </w:p>
+    <w:p>
+      <w:pPr>
+        <w:pStyle w:val="ListParagraph"/>
+        <w:numPr>
+          <w:ilvl w:val="0"/>
+          <w:numId w:val="20"/>
+        </w:numPr>
+        <w:spacing w:after="120" w:line="0" w:lineRule="atLeast"/>
+        <w:rPr>
+          <w:rFonts w:eastAsia="Arial" w:cs="Tahoma"/>
+          <w:color w:val="2F5496" w:themeColor="accent5" w:themeShade="BF"/>
+          <w:sz w:val="28"/>
+          <w:szCs w:val="28"/>
+        </w:rPr>
+      </w:pPr>
+      <w:hyperlink r:id="rId15" w:history="1">
+        <w:r>
+          <w:rPr>
+            <w:rStyle w:val="Hyperlink"/>
+            <w:rFonts w:cs="Tahoma"/>
+            <w:color w:val="2F5496" w:themeColor="accent5" w:themeShade="BF"/>
+            <w:sz w:val="28"/>
+            <w:szCs w:val="28"/>
+          </w:rPr>
+          <w:t>https://techwithtim.net/tutorials/breadth-first-search/?fbclid=IwAR2v0RLQjZU9T4UlacgbU3HFsd6Lvz8cuD-kBTaa5MP769g-XxAO8b-oVTY</w:t>
         </w:r>
       </w:hyperlink>
     </w:p>
@@ -3932,7 +4219,7 @@
 </file>
 
 <file path=word/endnotes.xml><?xml version="1.0" encoding="utf-8"?>
-<w:endnotes xmlns:wpc="http://schemas.microsoft.com/office/word/2010/wordprocessingCanvas" xmlns:mc="http://schemas.openxmlformats.org/markup-compatibility/2006" xmlns:o="urn:schemas-microsoft-com:office:office" xmlns:r="http://schemas.openxmlformats.org/officeDocument/2006/relationships" xmlns:m="http://schemas.openxmlformats.org/officeDocument/2006/math" xmlns:v="urn:schemas-microsoft-com:vml" xmlns:wp14="http://schemas.microsoft.com/office/word/2010/wordprocessingDrawing" xmlns:wp="http://schemas.openxmlformats.org/drawingml/2006/wordprocessingDrawing" xmlns:w10="urn:schemas-microsoft-com:office:word" xmlns:w="http://schemas.openxmlformats.org/wordprocessingml/2006/main" xmlns:w14="http://schemas.microsoft.com/office/word/2010/wordml" xmlns:w15="http://schemas.microsoft.com/office/word/2012/wordml" xmlns:wpg="http://schemas.microsoft.com/office/word/2010/wordprocessingGroup" xmlns:wpi="http://schemas.microsoft.com/office/word/2010/wordprocessingInk" xmlns:wne="http://schemas.microsoft.com/office/word/2006/wordml" xmlns:wps="http://schemas.microsoft.com/office/word/2010/wordprocessingShape" mc:Ignorable="w14 w15 wp14">
+<w:endnotes xmlns:wpc="http://schemas.microsoft.com/office/word/2010/wordprocessingCanvas" xmlns:cx="http://schemas.microsoft.com/office/drawing/2014/chartex" xmlns:cx1="http://schemas.microsoft.com/office/drawing/2015/9/8/chartex" xmlns:cx2="http://schemas.microsoft.com/office/drawing/2015/10/21/chartex" xmlns:cx3="http://schemas.microsoft.com/office/drawing/2016/5/9/chartex" xmlns:cx4="http://schemas.microsoft.com/office/drawing/2016/5/10/chartex" xmlns:cx5="http://schemas.microsoft.com/office/drawing/2016/5/11/chartex" xmlns:cx6="http://schemas.microsoft.com/office/drawing/2016/5/12/chartex" xmlns:cx7="http://schemas.microsoft.com/office/drawing/2016/5/13/chartex" xmlns:cx8="http://schemas.microsoft.com/office/drawing/2016/5/14/chartex" xmlns:mc="http://schemas.openxmlformats.org/markup-compatibility/2006" xmlns:aink="http://schemas.microsoft.com/office/drawing/2016/ink" xmlns:am3d="http://schemas.microsoft.com/office/drawing/2017/model3d" xmlns:o="urn:schemas-microsoft-com:office:office" xmlns:r="http://schemas.openxmlformats.org/officeDocument/2006/relationships" xmlns:m="http://schemas.openxmlformats.org/officeDocument/2006/math" xmlns:v="urn:schemas-microsoft-com:vml" xmlns:wp14="http://schemas.microsoft.com/office/word/2010/wordprocessingDrawing" xmlns:wp="http://schemas.openxmlformats.org/drawingml/2006/wordprocessingDrawing" xmlns:w10="urn:schemas-microsoft-com:office:word" xmlns:w="http://schemas.openxmlformats.org/wordprocessingml/2006/main" xmlns:w14="http://schemas.microsoft.com/office/word/2010/wordml" xmlns:w15="http://schemas.microsoft.com/office/word/2012/wordml" xmlns:w16cid="http://schemas.microsoft.com/office/word/2016/wordml/cid" xmlns:w16se="http://schemas.microsoft.com/office/word/2015/wordml/symex" xmlns:wpg="http://schemas.microsoft.com/office/word/2010/wordprocessingGroup" xmlns:wpi="http://schemas.microsoft.com/office/word/2010/wordprocessingInk" xmlns:wne="http://schemas.microsoft.com/office/word/2006/wordml" xmlns:wps="http://schemas.microsoft.com/office/word/2010/wordprocessingShape" mc:Ignorable="w14 w15 w16se w16cid wp14">
   <w:endnote w:type="separator" w:id="-1">
     <w:p>
       <w:pPr>
@@ -3957,7 +4244,7 @@
 </file>
 
 <file path=word/footer1.xml><?xml version="1.0" encoding="utf-8"?>
-<w:ftr xmlns:wpc="http://schemas.microsoft.com/office/word/2010/wordprocessingCanvas" xmlns:mc="http://schemas.openxmlformats.org/markup-compatibility/2006" xmlns:o="urn:schemas-microsoft-com:office:office" xmlns:r="http://schemas.openxmlformats.org/officeDocument/2006/relationships" xmlns:m="http://schemas.openxmlformats.org/officeDocument/2006/math" xmlns:v="urn:schemas-microsoft-com:vml" xmlns:wp14="http://schemas.microsoft.com/office/word/2010/wordprocessingDrawing" xmlns:wp="http://schemas.openxmlformats.org/drawingml/2006/wordprocessingDrawing" xmlns:w10="urn:schemas-microsoft-com:office:word" xmlns:w="http://schemas.openxmlformats.org/wordprocessingml/2006/main" xmlns:w14="http://schemas.microsoft.com/office/word/2010/wordml" xmlns:w15="http://schemas.microsoft.com/office/word/2012/wordml" xmlns:wpg="http://schemas.microsoft.com/office/word/2010/wordprocessingGroup" xmlns:wpi="http://schemas.microsoft.com/office/word/2010/wordprocessingInk" xmlns:wne="http://schemas.microsoft.com/office/word/2006/wordml" xmlns:wps="http://schemas.microsoft.com/office/word/2010/wordprocessingShape" mc:Ignorable="w14 w15 wp14">
+<w:ftr xmlns:wpc="http://schemas.microsoft.com/office/word/2010/wordprocessingCanvas" xmlns:cx="http://schemas.microsoft.com/office/drawing/2014/chartex" xmlns:cx1="http://schemas.microsoft.com/office/drawing/2015/9/8/chartex" xmlns:cx2="http://schemas.microsoft.com/office/drawing/2015/10/21/chartex" xmlns:cx3="http://schemas.microsoft.com/office/drawing/2016/5/9/chartex" xmlns:cx4="http://schemas.microsoft.com/office/drawing/2016/5/10/chartex" xmlns:cx5="http://schemas.microsoft.com/office/drawing/2016/5/11/chartex" xmlns:cx6="http://schemas.microsoft.com/office/drawing/2016/5/12/chartex" xmlns:cx7="http://schemas.microsoft.com/office/drawing/2016/5/13/chartex" xmlns:cx8="http://schemas.microsoft.com/office/drawing/2016/5/14/chartex" xmlns:mc="http://schemas.openxmlformats.org/markup-compatibility/2006" xmlns:aink="http://schemas.microsoft.com/office/drawing/2016/ink" xmlns:am3d="http://schemas.microsoft.com/office/drawing/2017/model3d" xmlns:o="urn:schemas-microsoft-com:office:office" xmlns:r="http://schemas.openxmlformats.org/officeDocument/2006/relationships" xmlns:m="http://schemas.openxmlformats.org/officeDocument/2006/math" xmlns:v="urn:schemas-microsoft-com:vml" xmlns:wp14="http://schemas.microsoft.com/office/word/2010/wordprocessingDrawing" xmlns:wp="http://schemas.openxmlformats.org/drawingml/2006/wordprocessingDrawing" xmlns:w10="urn:schemas-microsoft-com:office:word" xmlns:w="http://schemas.openxmlformats.org/wordprocessingml/2006/main" xmlns:w14="http://schemas.microsoft.com/office/word/2010/wordml" xmlns:w15="http://schemas.microsoft.com/office/word/2012/wordml" xmlns:w16cid="http://schemas.microsoft.com/office/word/2016/wordml/cid" xmlns:w16se="http://schemas.microsoft.com/office/word/2015/wordml/symex" xmlns:wpg="http://schemas.microsoft.com/office/word/2010/wordprocessingGroup" xmlns:wpi="http://schemas.microsoft.com/office/word/2010/wordprocessingInk" xmlns:wne="http://schemas.microsoft.com/office/word/2006/wordml" xmlns:wps="http://schemas.microsoft.com/office/word/2010/wordprocessingShape" mc:Ignorable="w14 w15 w16se w16cid wp14">
   <w:sdt>
     <w:sdtPr>
       <w:id w:val="111864730"/>
@@ -4062,7 +4349,7 @@
                 <w:bCs/>
                 <w:noProof/>
               </w:rPr>
-              <w:t>4</w:t>
+              <w:t>5</w:t>
             </w:r>
             <w:r>
               <w:rPr>
@@ -4088,7 +4375,7 @@
 </file>
 
 <file path=word/footnotes.xml><?xml version="1.0" encoding="utf-8"?>
-<w:footnotes xmlns:wpc="http://schemas.microsoft.com/office/word/2010/wordprocessingCanvas" xmlns:mc="http://schemas.openxmlformats.org/markup-compatibility/2006" xmlns:o="urn:schemas-microsoft-com:office:office" xmlns:r="http://schemas.openxmlformats.org/officeDocument/2006/relationships" xmlns:m="http://schemas.openxmlformats.org/officeDocument/2006/math" xmlns:v="urn:schemas-microsoft-com:vml" xmlns:wp14="http://schemas.microsoft.com/office/word/2010/wordprocessingDrawing" xmlns:wp="http://schemas.openxmlformats.org/drawingml/2006/wordprocessingDrawing" xmlns:w10="urn:schemas-microsoft-com:office:word" xmlns:w="http://schemas.openxmlformats.org/wordprocessingml/2006/main" xmlns:w14="http://schemas.microsoft.com/office/word/2010/wordml" xmlns:w15="http://schemas.microsoft.com/office/word/2012/wordml" xmlns:wpg="http://schemas.microsoft.com/office/word/2010/wordprocessingGroup" xmlns:wpi="http://schemas.microsoft.com/office/word/2010/wordprocessingInk" xmlns:wne="http://schemas.microsoft.com/office/word/2006/wordml" xmlns:wps="http://schemas.microsoft.com/office/word/2010/wordprocessingShape" mc:Ignorable="w14 w15 wp14">
+<w:footnotes xmlns:wpc="http://schemas.microsoft.com/office/word/2010/wordprocessingCanvas" xmlns:cx="http://schemas.microsoft.com/office/drawing/2014/chartex" xmlns:cx1="http://schemas.microsoft.com/office/drawing/2015/9/8/chartex" xmlns:cx2="http://schemas.microsoft.com/office/drawing/2015/10/21/chartex" xmlns:cx3="http://schemas.microsoft.com/office/drawing/2016/5/9/chartex" xmlns:cx4="http://schemas.microsoft.com/office/drawing/2016/5/10/chartex" xmlns:cx5="http://schemas.microsoft.com/office/drawing/2016/5/11/chartex" xmlns:cx6="http://schemas.microsoft.com/office/drawing/2016/5/12/chartex" xmlns:cx7="http://schemas.microsoft.com/office/drawing/2016/5/13/chartex" xmlns:cx8="http://schemas.microsoft.com/office/drawing/2016/5/14/chartex" xmlns:mc="http://schemas.openxmlformats.org/markup-compatibility/2006" xmlns:aink="http://schemas.microsoft.com/office/drawing/2016/ink" xmlns:am3d="http://schemas.microsoft.com/office/drawing/2017/model3d" xmlns:o="urn:schemas-microsoft-com:office:office" xmlns:r="http://schemas.openxmlformats.org/officeDocument/2006/relationships" xmlns:m="http://schemas.openxmlformats.org/officeDocument/2006/math" xmlns:v="urn:schemas-microsoft-com:vml" xmlns:wp14="http://schemas.microsoft.com/office/word/2010/wordprocessingDrawing" xmlns:wp="http://schemas.openxmlformats.org/drawingml/2006/wordprocessingDrawing" xmlns:w10="urn:schemas-microsoft-com:office:word" xmlns:w="http://schemas.openxmlformats.org/wordprocessingml/2006/main" xmlns:w14="http://schemas.microsoft.com/office/word/2010/wordml" xmlns:w15="http://schemas.microsoft.com/office/word/2012/wordml" xmlns:w16cid="http://schemas.microsoft.com/office/word/2016/wordml/cid" xmlns:w16se="http://schemas.microsoft.com/office/word/2015/wordml/symex" xmlns:wpg="http://schemas.microsoft.com/office/word/2010/wordprocessingGroup" xmlns:wpi="http://schemas.microsoft.com/office/word/2010/wordprocessingInk" xmlns:wne="http://schemas.microsoft.com/office/word/2006/wordml" xmlns:wps="http://schemas.microsoft.com/office/word/2010/wordprocessingShape" mc:Ignorable="w14 w15 w16se w16cid wp14">
   <w:footnote w:type="separator" w:id="-1">
     <w:p>
       <w:pPr>
@@ -4113,7 +4400,7 @@
 </file>
 
 <file path=word/header1.xml><?xml version="1.0" encoding="utf-8"?>
-<w:hdr xmlns:wpc="http://schemas.microsoft.com/office/word/2010/wordprocessingCanvas" xmlns:mc="http://schemas.openxmlformats.org/markup-compatibility/2006" xmlns:o="urn:schemas-microsoft-com:office:office" xmlns:r="http://schemas.openxmlformats.org/officeDocument/2006/relationships" xmlns:m="http://schemas.openxmlformats.org/officeDocument/2006/math" xmlns:v="urn:schemas-microsoft-com:vml" xmlns:wp14="http://schemas.microsoft.com/office/word/2010/wordprocessingDrawing" xmlns:wp="http://schemas.openxmlformats.org/drawingml/2006/wordprocessingDrawing" xmlns:w10="urn:schemas-microsoft-com:office:word" xmlns:w="http://schemas.openxmlformats.org/wordprocessingml/2006/main" xmlns:w14="http://schemas.microsoft.com/office/word/2010/wordml" xmlns:w15="http://schemas.microsoft.com/office/word/2012/wordml" xmlns:wpg="http://schemas.microsoft.com/office/word/2010/wordprocessingGroup" xmlns:wpi="http://schemas.microsoft.com/office/word/2010/wordprocessingInk" xmlns:wne="http://schemas.microsoft.com/office/word/2006/wordml" xmlns:wps="http://schemas.microsoft.com/office/word/2010/wordprocessingShape" mc:Ignorable="w14 w15 wp14">
+<w:hdr xmlns:wpc="http://schemas.microsoft.com/office/word/2010/wordprocessingCanvas" xmlns:cx="http://schemas.microsoft.com/office/drawing/2014/chartex" xmlns:cx1="http://schemas.microsoft.com/office/drawing/2015/9/8/chartex" xmlns:cx2="http://schemas.microsoft.com/office/drawing/2015/10/21/chartex" xmlns:cx3="http://schemas.microsoft.com/office/drawing/2016/5/9/chartex" xmlns:cx4="http://schemas.microsoft.com/office/drawing/2016/5/10/chartex" xmlns:cx5="http://schemas.microsoft.com/office/drawing/2016/5/11/chartex" xmlns:cx6="http://schemas.microsoft.com/office/drawing/2016/5/12/chartex" xmlns:cx7="http://schemas.microsoft.com/office/drawing/2016/5/13/chartex" xmlns:cx8="http://schemas.microsoft.com/office/drawing/2016/5/14/chartex" xmlns:mc="http://schemas.openxmlformats.org/markup-compatibility/2006" xmlns:aink="http://schemas.microsoft.com/office/drawing/2016/ink" xmlns:am3d="http://schemas.microsoft.com/office/drawing/2017/model3d" xmlns:o="urn:schemas-microsoft-com:office:office" xmlns:r="http://schemas.openxmlformats.org/officeDocument/2006/relationships" xmlns:m="http://schemas.openxmlformats.org/officeDocument/2006/math" xmlns:v="urn:schemas-microsoft-com:vml" xmlns:wp14="http://schemas.microsoft.com/office/word/2010/wordprocessingDrawing" xmlns:wp="http://schemas.openxmlformats.org/drawingml/2006/wordprocessingDrawing" xmlns:w10="urn:schemas-microsoft-com:office:word" xmlns:w="http://schemas.openxmlformats.org/wordprocessingml/2006/main" xmlns:w14="http://schemas.microsoft.com/office/word/2010/wordml" xmlns:w15="http://schemas.microsoft.com/office/word/2012/wordml" xmlns:w16cid="http://schemas.microsoft.com/office/word/2016/wordml/cid" xmlns:w16se="http://schemas.microsoft.com/office/word/2015/wordml/symex" xmlns:wpg="http://schemas.microsoft.com/office/word/2010/wordprocessingGroup" xmlns:wpi="http://schemas.microsoft.com/office/word/2010/wordprocessingInk" xmlns:wne="http://schemas.microsoft.com/office/word/2006/wordml" xmlns:wps="http://schemas.microsoft.com/office/word/2010/wordprocessingShape" mc:Ignorable="w14 w15 w16se w16cid wp14">
   <w:p>
     <w:pPr>
       <w:pStyle w:val="Header"/>
@@ -4144,7 +4431,7 @@
 </file>
 
 <file path=word/numbering.xml><?xml version="1.0" encoding="utf-8"?>
-<w:numbering xmlns:wpc="http://schemas.microsoft.com/office/word/2010/wordprocessingCanvas" xmlns:mc="http://schemas.openxmlformats.org/markup-compatibility/2006" xmlns:o="urn:schemas-microsoft-com:office:office" xmlns:r="http://schemas.openxmlformats.org/officeDocument/2006/relationships" xmlns:m="http://schemas.openxmlformats.org/officeDocument/2006/math" xmlns:v="urn:schemas-microsoft-com:vml" xmlns:wp14="http://schemas.microsoft.com/office/word/2010/wordprocessingDrawing" xmlns:wp="http://schemas.openxmlformats.org/drawingml/2006/wordprocessingDrawing" xmlns:w10="urn:schemas-microsoft-com:office:word" xmlns:w="http://schemas.openxmlformats.org/wordprocessingml/2006/main" xmlns:w14="http://schemas.microsoft.com/office/word/2010/wordml" xmlns:w15="http://schemas.microsoft.com/office/word/2012/wordml" xmlns:wpg="http://schemas.microsoft.com/office/word/2010/wordprocessingGroup" xmlns:wpi="http://schemas.microsoft.com/office/word/2010/wordprocessingInk" xmlns:wne="http://schemas.microsoft.com/office/word/2006/wordml" xmlns:wps="http://schemas.microsoft.com/office/word/2010/wordprocessingShape" mc:Ignorable="w14 w15 wp14">
+<w:numbering xmlns:wpc="http://schemas.microsoft.com/office/word/2010/wordprocessingCanvas" xmlns:cx="http://schemas.microsoft.com/office/drawing/2014/chartex" xmlns:cx1="http://schemas.microsoft.com/office/drawing/2015/9/8/chartex" xmlns:cx2="http://schemas.microsoft.com/office/drawing/2015/10/21/chartex" xmlns:cx3="http://schemas.microsoft.com/office/drawing/2016/5/9/chartex" xmlns:cx4="http://schemas.microsoft.com/office/drawing/2016/5/10/chartex" xmlns:cx5="http://schemas.microsoft.com/office/drawing/2016/5/11/chartex" xmlns:cx6="http://schemas.microsoft.com/office/drawing/2016/5/12/chartex" xmlns:cx7="http://schemas.microsoft.com/office/drawing/2016/5/13/chartex" xmlns:cx8="http://schemas.microsoft.com/office/drawing/2016/5/14/chartex" xmlns:mc="http://schemas.openxmlformats.org/markup-compatibility/2006" xmlns:aink="http://schemas.microsoft.com/office/drawing/2016/ink" xmlns:am3d="http://schemas.microsoft.com/office/drawing/2017/model3d" xmlns:o="urn:schemas-microsoft-com:office:office" xmlns:r="http://schemas.openxmlformats.org/officeDocument/2006/relationships" xmlns:m="http://schemas.openxmlformats.org/officeDocument/2006/math" xmlns:v="urn:schemas-microsoft-com:vml" xmlns:wp14="http://schemas.microsoft.com/office/word/2010/wordprocessingDrawing" xmlns:wp="http://schemas.openxmlformats.org/drawingml/2006/wordprocessingDrawing" xmlns:w10="urn:schemas-microsoft-com:office:word" xmlns:w="http://schemas.openxmlformats.org/wordprocessingml/2006/main" xmlns:w14="http://schemas.microsoft.com/office/word/2010/wordml" xmlns:w15="http://schemas.microsoft.com/office/word/2012/wordml" xmlns:w16cid="http://schemas.microsoft.com/office/word/2016/wordml/cid" xmlns:w16se="http://schemas.microsoft.com/office/word/2015/wordml/symex" xmlns:wpg="http://schemas.microsoft.com/office/word/2010/wordprocessingGroup" xmlns:wpi="http://schemas.microsoft.com/office/word/2010/wordprocessingInk" xmlns:wne="http://schemas.microsoft.com/office/word/2006/wordml" xmlns:wps="http://schemas.microsoft.com/office/word/2010/wordprocessingShape" mc:Ignorable="w14 w15 w16se w16cid wp14">
   <w:abstractNum w:abstractNumId="0" w15:restartNumberingAfterBreak="0">
     <w:nsid w:val="0000000B"/>
     <w:multiLevelType w:val="hybridMultilevel"/>
@@ -5570,6 +5857,119 @@
     </w:lvl>
   </w:abstractNum>
   <w:abstractNum w:abstractNumId="13" w15:restartNumberingAfterBreak="0">
+    <w:nsid w:val="54B57320"/>
+    <w:multiLevelType w:val="hybridMultilevel"/>
+    <w:tmpl w:val="EB027394"/>
+    <w:lvl w:ilvl="0" w:tplc="04090001">
+      <w:start w:val="1"/>
+      <w:numFmt w:val="bullet"/>
+      <w:lvlText w:val=""/>
+      <w:lvlJc w:val="left"/>
+      <w:pPr>
+        <w:ind w:left="1004" w:hanging="360"/>
+      </w:pPr>
+      <w:rPr>
+        <w:rFonts w:ascii="Symbol" w:hAnsi="Symbol" w:hint="default"/>
+      </w:rPr>
+    </w:lvl>
+    <w:lvl w:ilvl="1" w:tplc="04090003" w:tentative="1">
+      <w:start w:val="1"/>
+      <w:numFmt w:val="bullet"/>
+      <w:lvlText w:val="o"/>
+      <w:lvlJc w:val="left"/>
+      <w:pPr>
+        <w:ind w:left="1724" w:hanging="360"/>
+      </w:pPr>
+      <w:rPr>
+        <w:rFonts w:ascii="Courier New" w:hAnsi="Courier New" w:cs="Courier New" w:hint="default"/>
+      </w:rPr>
+    </w:lvl>
+    <w:lvl w:ilvl="2" w:tplc="04090005" w:tentative="1">
+      <w:start w:val="1"/>
+      <w:numFmt w:val="bullet"/>
+      <w:lvlText w:val=""/>
+      <w:lvlJc w:val="left"/>
+      <w:pPr>
+        <w:ind w:left="2444" w:hanging="360"/>
+      </w:pPr>
+      <w:rPr>
+        <w:rFonts w:ascii="Wingdings" w:hAnsi="Wingdings" w:hint="default"/>
+      </w:rPr>
+    </w:lvl>
+    <w:lvl w:ilvl="3" w:tplc="04090001" w:tentative="1">
+      <w:start w:val="1"/>
+      <w:numFmt w:val="bullet"/>
+      <w:lvlText w:val=""/>
+      <w:lvlJc w:val="left"/>
+      <w:pPr>
+        <w:ind w:left="3164" w:hanging="360"/>
+      </w:pPr>
+      <w:rPr>
+        <w:rFonts w:ascii="Symbol" w:hAnsi="Symbol" w:hint="default"/>
+      </w:rPr>
+    </w:lvl>
+    <w:lvl w:ilvl="4" w:tplc="04090003" w:tentative="1">
+      <w:start w:val="1"/>
+      <w:numFmt w:val="bullet"/>
+      <w:lvlText w:val="o"/>
+      <w:lvlJc w:val="left"/>
+      <w:pPr>
+        <w:ind w:left="3884" w:hanging="360"/>
+      </w:pPr>
+      <w:rPr>
+        <w:rFonts w:ascii="Courier New" w:hAnsi="Courier New" w:cs="Courier New" w:hint="default"/>
+      </w:rPr>
+    </w:lvl>
+    <w:lvl w:ilvl="5" w:tplc="04090005" w:tentative="1">
+      <w:start w:val="1"/>
+      <w:numFmt w:val="bullet"/>
+      <w:lvlText w:val=""/>
+      <w:lvlJc w:val="left"/>
+      <w:pPr>
+        <w:ind w:left="4604" w:hanging="360"/>
+      </w:pPr>
+      <w:rPr>
+        <w:rFonts w:ascii="Wingdings" w:hAnsi="Wingdings" w:hint="default"/>
+      </w:rPr>
+    </w:lvl>
+    <w:lvl w:ilvl="6" w:tplc="04090001" w:tentative="1">
+      <w:start w:val="1"/>
+      <w:numFmt w:val="bullet"/>
+      <w:lvlText w:val=""/>
+      <w:lvlJc w:val="left"/>
+      <w:pPr>
+        <w:ind w:left="5324" w:hanging="360"/>
+      </w:pPr>
+      <w:rPr>
+        <w:rFonts w:ascii="Symbol" w:hAnsi="Symbol" w:hint="default"/>
+      </w:rPr>
+    </w:lvl>
+    <w:lvl w:ilvl="7" w:tplc="04090003" w:tentative="1">
+      <w:start w:val="1"/>
+      <w:numFmt w:val="bullet"/>
+      <w:lvlText w:val="o"/>
+      <w:lvlJc w:val="left"/>
+      <w:pPr>
+        <w:ind w:left="6044" w:hanging="360"/>
+      </w:pPr>
+      <w:rPr>
+        <w:rFonts w:ascii="Courier New" w:hAnsi="Courier New" w:cs="Courier New" w:hint="default"/>
+      </w:rPr>
+    </w:lvl>
+    <w:lvl w:ilvl="8" w:tplc="04090005" w:tentative="1">
+      <w:start w:val="1"/>
+      <w:numFmt w:val="bullet"/>
+      <w:lvlText w:val=""/>
+      <w:lvlJc w:val="left"/>
+      <w:pPr>
+        <w:ind w:left="6764" w:hanging="360"/>
+      </w:pPr>
+      <w:rPr>
+        <w:rFonts w:ascii="Wingdings" w:hAnsi="Wingdings" w:hint="default"/>
+      </w:rPr>
+    </w:lvl>
+  </w:abstractNum>
+  <w:abstractNum w:abstractNumId="14" w15:restartNumberingAfterBreak="0">
     <w:nsid w:val="57FE6FB8"/>
     <w:multiLevelType w:val="hybridMultilevel"/>
     <w:tmpl w:val="5F1C260C"/>
@@ -5682,7 +6082,7 @@
       </w:rPr>
     </w:lvl>
   </w:abstractNum>
-  <w:abstractNum w:abstractNumId="14" w15:restartNumberingAfterBreak="0">
+  <w:abstractNum w:abstractNumId="15" w15:restartNumberingAfterBreak="0">
     <w:nsid w:val="61E9720A"/>
     <w:multiLevelType w:val="hybridMultilevel"/>
     <w:tmpl w:val="8C2878C4"/>
@@ -5795,7 +6195,7 @@
       </w:rPr>
     </w:lvl>
   </w:abstractNum>
-  <w:abstractNum w:abstractNumId="15" w15:restartNumberingAfterBreak="0">
+  <w:abstractNum w:abstractNumId="16" w15:restartNumberingAfterBreak="0">
     <w:nsid w:val="63341461"/>
     <w:multiLevelType w:val="hybridMultilevel"/>
     <w:tmpl w:val="1640DC3A"/>
@@ -5908,7 +6308,7 @@
       </w:rPr>
     </w:lvl>
   </w:abstractNum>
-  <w:abstractNum w:abstractNumId="16" w15:restartNumberingAfterBreak="0">
+  <w:abstractNum w:abstractNumId="17" w15:restartNumberingAfterBreak="0">
     <w:nsid w:val="6AF2139B"/>
     <w:multiLevelType w:val="hybridMultilevel"/>
     <w:tmpl w:val="8AFC73CA"/>
@@ -6021,7 +6421,7 @@
       </w:rPr>
     </w:lvl>
   </w:abstractNum>
-  <w:abstractNum w:abstractNumId="17" w15:restartNumberingAfterBreak="0">
+  <w:abstractNum w:abstractNumId="18" w15:restartNumberingAfterBreak="0">
     <w:nsid w:val="6D0B1C3C"/>
     <w:multiLevelType w:val="hybridMultilevel"/>
     <w:tmpl w:val="BABE8D76"/>
@@ -6134,7 +6534,7 @@
       </w:rPr>
     </w:lvl>
   </w:abstractNum>
-  <w:abstractNum w:abstractNumId="18" w15:restartNumberingAfterBreak="0">
+  <w:abstractNum w:abstractNumId="19" w15:restartNumberingAfterBreak="0">
     <w:nsid w:val="72AE54CF"/>
     <w:multiLevelType w:val="multilevel"/>
     <w:tmpl w:val="B8484C96"/>
@@ -6252,7 +6652,7 @@
       </w:rPr>
     </w:lvl>
   </w:abstractNum>
-  <w:abstractNum w:abstractNumId="19" w15:restartNumberingAfterBreak="0">
+  <w:abstractNum w:abstractNumId="20" w15:restartNumberingAfterBreak="0">
     <w:nsid w:val="78AA6C80"/>
     <w:multiLevelType w:val="hybridMultilevel"/>
     <w:tmpl w:val="94389238"/>
@@ -6375,10 +6775,10 @@
     <w:abstractNumId w:val="12"/>
   </w:num>
   <w:num w:numId="4">
-    <w:abstractNumId w:val="18"/>
+    <w:abstractNumId w:val="19"/>
   </w:num>
   <w:num w:numId="5">
-    <w:abstractNumId w:val="14"/>
+    <w:abstractNumId w:val="15"/>
   </w:num>
   <w:num w:numId="6">
     <w:abstractNumId w:val="3"/>
@@ -6387,16 +6787,16 @@
     <w:abstractNumId w:val="1"/>
   </w:num>
   <w:num w:numId="8">
-    <w:abstractNumId w:val="15"/>
+    <w:abstractNumId w:val="16"/>
   </w:num>
   <w:num w:numId="9">
-    <w:abstractNumId w:val="16"/>
+    <w:abstractNumId w:val="17"/>
   </w:num>
   <w:num w:numId="10">
     <w:abstractNumId w:val="11"/>
   </w:num>
   <w:num w:numId="11">
-    <w:abstractNumId w:val="19"/>
+    <w:abstractNumId w:val="20"/>
   </w:num>
   <w:num w:numId="12">
     <w:abstractNumId w:val="9"/>
@@ -6405,10 +6805,10 @@
     <w:abstractNumId w:val="7"/>
   </w:num>
   <w:num w:numId="14">
-    <w:abstractNumId w:val="13"/>
+    <w:abstractNumId w:val="14"/>
   </w:num>
   <w:num w:numId="15">
-    <w:abstractNumId w:val="17"/>
+    <w:abstractNumId w:val="18"/>
   </w:num>
   <w:num w:numId="16">
     <w:abstractNumId w:val="2"/>
@@ -6425,12 +6825,15 @@
   <w:num w:numId="20">
     <w:abstractNumId w:val="8"/>
   </w:num>
+  <w:num w:numId="21">
+    <w:abstractNumId w:val="13"/>
+  </w:num>
   <w:numIdMacAtCleanup w:val="19"/>
 </w:numbering>
 </file>
 
 <file path=word/styles.xml><?xml version="1.0" encoding="utf-8"?>
-<w:styles xmlns:mc="http://schemas.openxmlformats.org/markup-compatibility/2006" xmlns:r="http://schemas.openxmlformats.org/officeDocument/2006/relationships" xmlns:w="http://schemas.openxmlformats.org/wordprocessingml/2006/main" xmlns:w14="http://schemas.microsoft.com/office/word/2010/wordml" xmlns:w15="http://schemas.microsoft.com/office/word/2012/wordml" mc:Ignorable="w14 w15">
+<w:styles xmlns:mc="http://schemas.openxmlformats.org/markup-compatibility/2006" xmlns:r="http://schemas.openxmlformats.org/officeDocument/2006/relationships" xmlns:w="http://schemas.openxmlformats.org/wordprocessingml/2006/main" xmlns:w14="http://schemas.microsoft.com/office/word/2010/wordml" xmlns:w15="http://schemas.microsoft.com/office/word/2012/wordml" xmlns:w16cid="http://schemas.microsoft.com/office/word/2016/wordml/cid" xmlns:w16se="http://schemas.microsoft.com/office/word/2015/wordml/symex" mc:Ignorable="w14 w15 w16se w16cid">
   <w:docDefaults>
     <w:rPrDefault>
       <w:rPr>
@@ -6445,7 +6848,7 @@
       </w:pPr>
     </w:pPrDefault>
   </w:docDefaults>
-  <w:latentStyles w:defLockedState="0" w:defUIPriority="99" w:defSemiHidden="0" w:defUnhideWhenUsed="0" w:defQFormat="0" w:count="371">
+  <w:latentStyles w:defLockedState="0" w:defUIPriority="99" w:defSemiHidden="0" w:defUnhideWhenUsed="0" w:defQFormat="0" w:count="376">
     <w:lsdException w:name="Normal" w:uiPriority="0" w:qFormat="1"/>
     <w:lsdException w:name="heading 1" w:uiPriority="9" w:qFormat="1"/>
     <w:lsdException w:name="heading 2" w:semiHidden="1" w:uiPriority="9" w:unhideWhenUsed="1" w:qFormat="1"/>
@@ -6600,7 +7003,7 @@
     <w:lsdException w:name="Table Web 2" w:semiHidden="1" w:unhideWhenUsed="1"/>
     <w:lsdException w:name="Table Web 3" w:semiHidden="1" w:unhideWhenUsed="1"/>
     <w:lsdException w:name="Balloon Text" w:semiHidden="1" w:unhideWhenUsed="1"/>
-    <w:lsdException w:name="Table Grid" w:uiPriority="39"/>
+    <w:lsdException w:name="Table Grid" w:semiHidden="1" w:uiPriority="39" w:unhideWhenUsed="1"/>
     <w:lsdException w:name="Table Theme" w:semiHidden="1" w:unhideWhenUsed="1"/>
     <w:lsdException w:name="Placeholder Text" w:semiHidden="1"/>
     <w:lsdException w:name="No Spacing" w:uiPriority="1" w:qFormat="1"/>
@@ -6817,6 +7220,11 @@
     <w:lsdException w:name="List Table 5 Dark Accent 6" w:uiPriority="50"/>
     <w:lsdException w:name="List Table 6 Colorful Accent 6" w:uiPriority="51"/>
     <w:lsdException w:name="List Table 7 Colorful Accent 6" w:uiPriority="52"/>
+    <w:lsdException w:name="Mention" w:semiHidden="1" w:unhideWhenUsed="1"/>
+    <w:lsdException w:name="Smart Hyperlink" w:semiHidden="1" w:unhideWhenUsed="1"/>
+    <w:lsdException w:name="Hashtag" w:semiHidden="1" w:unhideWhenUsed="1"/>
+    <w:lsdException w:name="Unresolved Mention" w:semiHidden="1" w:unhideWhenUsed="1"/>
+    <w:lsdException w:name="Smart Link" w:semiHidden="1" w:unhideWhenUsed="1"/>
   </w:latentStyles>
   <w:style w:type="paragraph" w:default="1" w:styleId="Normal">
     <w:name w:val="Normal"/>
@@ -6898,6 +7306,7 @@
   <w:style w:type="character" w:default="1" w:styleId="DefaultParagraphFont">
     <w:name w:val="Default Paragraph Font"/>
     <w:uiPriority w:val="1"/>
+    <w:semiHidden/>
     <w:unhideWhenUsed/>
   </w:style>
   <w:style w:type="table" w:default="1" w:styleId="TableNormal">
@@ -7137,8 +7546,8 @@
       <w:szCs w:val="16"/>
     </w:rPr>
   </w:style>
-  <w:style w:type="table" w:styleId="GridTable6Colorful-Accent3">
-    <w:name w:val="Grid Table 6 Colorful Accent 3"/>
+  <w:style w:type="table" w:customStyle="1" w:styleId="GridTable6Colorful-Accent31">
+    <w:name w:val="Grid Table 6 Colorful - Accent 31"/>
     <w:basedOn w:val="TableNormal"/>
     <w:uiPriority w:val="51"/>
     <w:rsid w:val="00DB20DC"/>
@@ -7209,8 +7618,8 @@
       </w:tcPr>
     </w:tblStylePr>
   </w:style>
-  <w:style w:type="table" w:styleId="TableGridLight">
-    <w:name w:val="Grid Table Light"/>
+  <w:style w:type="table" w:customStyle="1" w:styleId="TableGridLight1">
+    <w:name w:val="Table Grid Light1"/>
     <w:basedOn w:val="TableNormal"/>
     <w:uiPriority w:val="40"/>
     <w:rsid w:val="00DB20DC"/>
@@ -7228,8 +7637,8 @@
       </w:tblBorders>
     </w:tblPr>
   </w:style>
-  <w:style w:type="table" w:styleId="GridTable4">
-    <w:name w:val="Grid Table 4"/>
+  <w:style w:type="table" w:customStyle="1" w:styleId="GridTable41">
+    <w:name w:val="Grid Table 41"/>
     <w:basedOn w:val="TableNormal"/>
     <w:uiPriority w:val="49"/>
     <w:rsid w:val="00DB20DC"/>
@@ -7304,8 +7713,8 @@
       </w:tcPr>
     </w:tblStylePr>
   </w:style>
-  <w:style w:type="table" w:styleId="GridTable6Colorful">
-    <w:name w:val="Grid Table 6 Colorful"/>
+  <w:style w:type="table" w:customStyle="1" w:styleId="GridTable6Colorful1">
+    <w:name w:val="Grid Table 6 Colorful1"/>
     <w:basedOn w:val="TableNormal"/>
     <w:uiPriority w:val="51"/>
     <w:rsid w:val="00DB20DC"/>
@@ -7412,8 +7821,8 @@
       <w:iCs/>
     </w:rPr>
   </w:style>
-  <w:style w:type="table" w:styleId="GridTable4-Accent1">
-    <w:name w:val="Grid Table 4 Accent 1"/>
+  <w:style w:type="table" w:customStyle="1" w:styleId="GridTable4-Accent11">
+    <w:name w:val="Grid Table 4 - Accent 11"/>
     <w:basedOn w:val="TableNormal"/>
     <w:uiPriority w:val="49"/>
     <w:rsid w:val="000B0076"/>
@@ -7520,8 +7929,8 @@
       <w:szCs w:val="24"/>
     </w:rPr>
   </w:style>
-  <w:style w:type="table" w:styleId="ListTable3-Accent1">
-    <w:name w:val="List Table 3 Accent 1"/>
+  <w:style w:type="table" w:customStyle="1" w:styleId="ListTable3-Accent11">
+    <w:name w:val="List Table 3 - Accent 11"/>
     <w:basedOn w:val="TableNormal"/>
     <w:uiPriority w:val="48"/>
     <w:rsid w:val="00B11648"/>
@@ -7644,8 +8053,8 @@
       </w:tcPr>
     </w:tblStylePr>
   </w:style>
-  <w:style w:type="table" w:styleId="GridTable4-Accent2">
-    <w:name w:val="Grid Table 4 Accent 2"/>
+  <w:style w:type="table" w:customStyle="1" w:styleId="GridTable4-Accent21">
+    <w:name w:val="Grid Table 4 - Accent 21"/>
     <w:basedOn w:val="TableNormal"/>
     <w:uiPriority w:val="49"/>
     <w:rsid w:val="00B11648"/>
@@ -7989,7 +8398,7 @@
 </file>
 
 <file path=customXml/itemProps1.xml><?xml version="1.0" encoding="utf-8"?>
-<ds:datastoreItem xmlns:ds="http://schemas.openxmlformats.org/officeDocument/2006/customXml" ds:itemID="{6B8EF506-BCAB-48AE-91CB-44F986EDE01A}">
+<ds:datastoreItem xmlns:ds="http://schemas.openxmlformats.org/officeDocument/2006/customXml" ds:itemID="{EBA301C0-47FF-464F-B2DC-2C9DF1FDD958}">
   <ds:schemaRefs>
     <ds:schemaRef ds:uri="http://schemas.openxmlformats.org/officeDocument/2006/bibliography"/>
   </ds:schemaRefs>

</xml_diff>